<commit_message>
Plan de Gestion de Cambios
</commit_message>
<xml_diff>
--- a/documentos/PGC.docx
+++ b/documentos/PGC.docx
@@ -120,27 +120,7 @@
           <w:szCs w:val="52"/>
           <w:u w:val="single"/>
         </w:rPr>
-        <w:t>PLA</w:t>
-      </w:r>
-      <w:r>
-        <w:rPr>
-          <w:rFonts w:ascii="Calibri" w:eastAsia="Calibri" w:hAnsi="Calibri" w:cs="Calibri"/>
-          <w:b/>
-          <w:sz w:val="52"/>
-          <w:szCs w:val="52"/>
-          <w:u w:val="single"/>
-        </w:rPr>
-        <w:t>N DE GESTIÓN DE CAMBIOS</w:t>
-      </w:r>
-      <w:r>
-        <w:rPr>
-          <w:rFonts w:ascii="Calibri" w:eastAsia="Calibri" w:hAnsi="Calibri" w:cs="Calibri"/>
-          <w:b/>
-          <w:sz w:val="52"/>
-          <w:szCs w:val="52"/>
-          <w:u w:val="single"/>
-        </w:rPr>
-        <w:t>- G6</w:t>
+        <w:t>PLAN DE GESTIÓN DE CAMBIOS- G6</w:t>
       </w:r>
     </w:p>
     <w:p>
@@ -958,13 +938,14 @@
         <w:br w:type="page"/>
       </w:r>
     </w:p>
-    <w:p>
-      <w:bookmarkStart w:id="0" w:name="_GoBack"/>
-      <w:bookmarkEnd w:id="0"/>
-    </w:p>
+    <w:p/>
     <w:sdt>
       <w:sdtPr>
         <w:rPr>
+          <w:rFonts w:ascii="Arial" w:eastAsia="Arial" w:hAnsi="Arial" w:cs="Arial"/>
+          <w:color w:val="auto"/>
+          <w:sz w:val="22"/>
+          <w:szCs w:val="22"/>
           <w:lang w:val="es-ES"/>
         </w:rPr>
         <w:id w:val="-1231765507"/>
@@ -975,12 +956,8 @@
       </w:sdtPr>
       <w:sdtEndPr>
         <w:rPr>
-          <w:rFonts w:ascii="Arial" w:eastAsia="Arial" w:hAnsi="Arial" w:cs="Arial"/>
           <w:b/>
           <w:bCs/>
-          <w:color w:val="auto"/>
-          <w:sz w:val="22"/>
-          <w:szCs w:val="22"/>
         </w:rPr>
       </w:sdtEndPr>
       <w:sdtContent>
@@ -1569,7 +1546,7 @@
           <w:szCs w:val="22"/>
         </w:rPr>
       </w:pPr>
-      <w:bookmarkStart w:id="1" w:name="_Toc51706891"/>
+      <w:bookmarkStart w:id="0" w:name="_Toc51706891"/>
       <w:r>
         <w:rPr>
           <w:rFonts w:asciiTheme="minorHAnsi" w:hAnsiTheme="minorHAnsi"/>
@@ -1580,7 +1557,7 @@
         <w:lastRenderedPageBreak/>
         <w:t>Lista de Estados</w:t>
       </w:r>
-      <w:bookmarkEnd w:id="1"/>
+      <w:bookmarkEnd w:id="0"/>
     </w:p>
     <w:p>
       <w:pPr>
@@ -2488,15 +2465,7 @@
                 <w:sz w:val="24"/>
                 <w:szCs w:val="24"/>
               </w:rPr>
-              <w:t>La petición que después de su envío y su análisis preliminar, fue aceptado para su evalua</w:t>
-            </w:r>
-            <w:r>
-              <w:rPr>
-                <w:rFonts w:asciiTheme="minorHAnsi" w:hAnsiTheme="minorHAnsi"/>
-                <w:sz w:val="24"/>
-                <w:szCs w:val="24"/>
-              </w:rPr>
-              <w:t>ción de impacto de riesgo.</w:t>
+              <w:t>La petición que después de su envío y su análisis preliminar, fue aceptado para su evaluación de impacto de riesgo.</w:t>
             </w:r>
           </w:p>
         </w:tc>
@@ -4222,7 +4191,7 @@
           <w:szCs w:val="24"/>
         </w:rPr>
       </w:pPr>
-      <w:bookmarkStart w:id="2" w:name="_Toc51706892"/>
+      <w:bookmarkStart w:id="1" w:name="_Toc51706892"/>
       <w:r>
         <w:rPr>
           <w:rFonts w:asciiTheme="minorHAnsi" w:hAnsiTheme="minorHAnsi"/>
@@ -4233,7 +4202,7 @@
         <w:lastRenderedPageBreak/>
         <w:t>Definición de las políticas de la empresa</w:t>
       </w:r>
-      <w:bookmarkEnd w:id="2"/>
+      <w:bookmarkEnd w:id="1"/>
     </w:p>
     <w:tbl>
       <w:tblPr>
@@ -4567,7 +4536,7 @@
           <w:szCs w:val="24"/>
         </w:rPr>
       </w:pPr>
-      <w:bookmarkStart w:id="3" w:name="_Toc51706893"/>
+      <w:bookmarkStart w:id="2" w:name="_Toc51706893"/>
       <w:r>
         <w:rPr>
           <w:rFonts w:asciiTheme="minorHAnsi" w:hAnsiTheme="minorHAnsi"/>
@@ -4577,7 +4546,7 @@
         </w:rPr>
         <w:t>Clasificación de la solicitud de cambios (SC)</w:t>
       </w:r>
-      <w:bookmarkEnd w:id="3"/>
+      <w:bookmarkEnd w:id="2"/>
     </w:p>
     <w:tbl>
       <w:tblPr>
@@ -4861,15 +4830,7 @@
                 <w:sz w:val="24"/>
                 <w:szCs w:val="24"/>
               </w:rPr>
-              <w:t>Aquellas solicitudes de cambio que tienen que atenderse rápidamente debido a que provocarán cambios crí</w:t>
-            </w:r>
-            <w:r>
-              <w:rPr>
-                <w:rFonts w:asciiTheme="minorHAnsi" w:hAnsiTheme="minorHAnsi"/>
-                <w:sz w:val="24"/>
-                <w:szCs w:val="24"/>
-              </w:rPr>
-              <w:t>ticos y de no atenderse provocarán consecuencias críticas al desarrollo del proyecto, y generar un gasto mayor para la corrección de dichos errores.</w:t>
+              <w:t>Aquellas solicitudes de cambio que tienen que atenderse rápidamente debido a que provocarán cambios críticos y de no atenderse provocarán consecuencias críticas al desarrollo del proyecto, y generar un gasto mayor para la corrección de dichos errores.</w:t>
             </w:r>
           </w:p>
         </w:tc>
@@ -5004,7 +4965,7 @@
           <w:szCs w:val="24"/>
         </w:rPr>
       </w:pPr>
-      <w:bookmarkStart w:id="4" w:name="_Toc51706894"/>
+      <w:bookmarkStart w:id="3" w:name="_Toc51706894"/>
       <w:r>
         <w:rPr>
           <w:rFonts w:asciiTheme="minorHAnsi" w:hAnsiTheme="minorHAnsi"/>
@@ -5014,7 +4975,7 @@
         </w:rPr>
         <w:t>Impacto de la Solicitud de cambios (SC)</w:t>
       </w:r>
-      <w:bookmarkEnd w:id="4"/>
+      <w:bookmarkEnd w:id="3"/>
     </w:p>
     <w:tbl>
       <w:tblPr>
@@ -5668,7 +5629,7 @@
           <w:szCs w:val="24"/>
         </w:rPr>
       </w:pPr>
-      <w:bookmarkStart w:id="5" w:name="_Toc51706895"/>
+      <w:bookmarkStart w:id="4" w:name="_Toc51706895"/>
       <w:r>
         <w:rPr>
           <w:rFonts w:asciiTheme="minorHAnsi" w:hAnsiTheme="minorHAnsi"/>
@@ -5679,7 +5640,7 @@
         <w:lastRenderedPageBreak/>
         <w:t>Lista de Riesgos</w:t>
       </w:r>
-      <w:bookmarkEnd w:id="5"/>
+      <w:bookmarkEnd w:id="4"/>
       <w:r>
         <w:rPr>
           <w:rFonts w:asciiTheme="minorHAnsi" w:hAnsiTheme="minorHAnsi"/>
@@ -8178,7 +8139,7 @@
           <w:szCs w:val="24"/>
         </w:rPr>
       </w:pPr>
-      <w:bookmarkStart w:id="6" w:name="_Toc51706896"/>
+      <w:bookmarkStart w:id="5" w:name="_Toc51706896"/>
       <w:r>
         <w:rPr>
           <w:rFonts w:asciiTheme="minorHAnsi" w:hAnsiTheme="minorHAnsi"/>
@@ -8188,7 +8149,7 @@
         </w:rPr>
         <w:t>Prioridad de los cambios</w:t>
       </w:r>
-      <w:bookmarkEnd w:id="6"/>
+      <w:bookmarkEnd w:id="5"/>
       <w:r>
         <w:rPr>
           <w:rFonts w:asciiTheme="minorHAnsi" w:hAnsiTheme="minorHAnsi"/>
@@ -9617,7 +9578,7 @@
           <w:szCs w:val="24"/>
         </w:rPr>
       </w:pPr>
-      <w:bookmarkStart w:id="7" w:name="_Toc51706897"/>
+      <w:bookmarkStart w:id="6" w:name="_Toc51706897"/>
       <w:r>
         <w:rPr>
           <w:rFonts w:asciiTheme="minorHAnsi" w:hAnsiTheme="minorHAnsi"/>
@@ -9628,7 +9589,7 @@
         <w:lastRenderedPageBreak/>
         <w:t>Formato de solicitud de cambio</w:t>
       </w:r>
-      <w:bookmarkEnd w:id="7"/>
+      <w:bookmarkEnd w:id="6"/>
       <w:r>
         <w:rPr>
           <w:rFonts w:asciiTheme="minorHAnsi" w:hAnsiTheme="minorHAnsi"/>
@@ -9984,15 +9945,7 @@
                 <w:sz w:val="24"/>
                 <w:szCs w:val="24"/>
               </w:rPr>
-              <w:t>&lt;</w:t>
-            </w:r>
-            <w:r>
-              <w:rPr>
-                <w:rFonts w:asciiTheme="minorHAnsi" w:hAnsiTheme="minorHAnsi"/>
-                <w:sz w:val="24"/>
-                <w:szCs w:val="24"/>
-              </w:rPr>
-              <w:t>Persona que autoriza y formaliza la solicitud de cambio&gt;</w:t>
+              <w:t>&lt;Persona que autoriza y formaliza la solicitud de cambio&gt;</w:t>
             </w:r>
           </w:p>
         </w:tc>
@@ -10179,8 +10132,12 @@
       </w:pPr>
     </w:p>
     <w:sectPr>
-      <w:headerReference w:type="default" r:id="rId8"/>
-      <w:headerReference w:type="first" r:id="rId9"/>
+      <w:headerReference w:type="even" r:id="rId8"/>
+      <w:headerReference w:type="default" r:id="rId9"/>
+      <w:footerReference w:type="even" r:id="rId10"/>
+      <w:footerReference w:type="default" r:id="rId11"/>
+      <w:headerReference w:type="first" r:id="rId12"/>
+      <w:footerReference w:type="first" r:id="rId13"/>
       <w:pgSz w:w="11909" w:h="16834"/>
       <w:pgMar w:top="1440" w:right="1440" w:bottom="1440" w:left="1440" w:header="720" w:footer="720" w:gutter="0"/>
       <w:pgNumType w:start="1"/>
@@ -10217,6 +10174,36 @@
 </w:endnotes>
 </file>
 
+<file path=word/footer1.xml><?xml version="1.0" encoding="utf-8"?>
+<w:ftr xmlns:wpc="http://schemas.microsoft.com/office/word/2010/wordprocessingCanvas" xmlns:mc="http://schemas.openxmlformats.org/markup-compatibility/2006" xmlns:o="urn:schemas-microsoft-com:office:office" xmlns:r="http://schemas.openxmlformats.org/officeDocument/2006/relationships" xmlns:m="http://schemas.openxmlformats.org/officeDocument/2006/math" xmlns:v="urn:schemas-microsoft-com:vml" xmlns:wp14="http://schemas.microsoft.com/office/word/2010/wordprocessingDrawing" xmlns:wp="http://schemas.openxmlformats.org/drawingml/2006/wordprocessingDrawing" xmlns:w10="urn:schemas-microsoft-com:office:word" xmlns:w="http://schemas.openxmlformats.org/wordprocessingml/2006/main" xmlns:w14="http://schemas.microsoft.com/office/word/2010/wordml" xmlns:w15="http://schemas.microsoft.com/office/word/2012/wordml" xmlns:wpg="http://schemas.microsoft.com/office/word/2010/wordprocessingGroup" xmlns:wpi="http://schemas.microsoft.com/office/word/2010/wordprocessingInk" xmlns:wne="http://schemas.microsoft.com/office/word/2006/wordml" xmlns:wps="http://schemas.microsoft.com/office/word/2010/wordprocessingShape" mc:Ignorable="w14 w15 wp14">
+  <w:p>
+    <w:pPr>
+      <w:pStyle w:val="Piedepgina"/>
+    </w:pPr>
+  </w:p>
+</w:ftr>
+</file>
+
+<file path=word/footer2.xml><?xml version="1.0" encoding="utf-8"?>
+<w:ftr xmlns:wpc="http://schemas.microsoft.com/office/word/2010/wordprocessingCanvas" xmlns:mc="http://schemas.openxmlformats.org/markup-compatibility/2006" xmlns:o="urn:schemas-microsoft-com:office:office" xmlns:r="http://schemas.openxmlformats.org/officeDocument/2006/relationships" xmlns:m="http://schemas.openxmlformats.org/officeDocument/2006/math" xmlns:v="urn:schemas-microsoft-com:vml" xmlns:wp14="http://schemas.microsoft.com/office/word/2010/wordprocessingDrawing" xmlns:wp="http://schemas.openxmlformats.org/drawingml/2006/wordprocessingDrawing" xmlns:w10="urn:schemas-microsoft-com:office:word" xmlns:w="http://schemas.openxmlformats.org/wordprocessingml/2006/main" xmlns:w14="http://schemas.microsoft.com/office/word/2010/wordml" xmlns:w15="http://schemas.microsoft.com/office/word/2012/wordml" xmlns:wpg="http://schemas.microsoft.com/office/word/2010/wordprocessingGroup" xmlns:wpi="http://schemas.microsoft.com/office/word/2010/wordprocessingInk" xmlns:wne="http://schemas.microsoft.com/office/word/2006/wordml" xmlns:wps="http://schemas.microsoft.com/office/word/2010/wordprocessingShape" mc:Ignorable="w14 w15 wp14">
+  <w:p>
+    <w:pPr>
+      <w:pStyle w:val="Piedepgina"/>
+    </w:pPr>
+  </w:p>
+</w:ftr>
+</file>
+
+<file path=word/footer3.xml><?xml version="1.0" encoding="utf-8"?>
+<w:ftr xmlns:wpc="http://schemas.microsoft.com/office/word/2010/wordprocessingCanvas" xmlns:mc="http://schemas.openxmlformats.org/markup-compatibility/2006" xmlns:o="urn:schemas-microsoft-com:office:office" xmlns:r="http://schemas.openxmlformats.org/officeDocument/2006/relationships" xmlns:m="http://schemas.openxmlformats.org/officeDocument/2006/math" xmlns:v="urn:schemas-microsoft-com:vml" xmlns:wp14="http://schemas.microsoft.com/office/word/2010/wordprocessingDrawing" xmlns:wp="http://schemas.openxmlformats.org/drawingml/2006/wordprocessingDrawing" xmlns:w10="urn:schemas-microsoft-com:office:word" xmlns:w="http://schemas.openxmlformats.org/wordprocessingml/2006/main" xmlns:w14="http://schemas.microsoft.com/office/word/2010/wordml" xmlns:w15="http://schemas.microsoft.com/office/word/2012/wordml" xmlns:wpg="http://schemas.microsoft.com/office/word/2010/wordprocessingGroup" xmlns:wpi="http://schemas.microsoft.com/office/word/2010/wordprocessingInk" xmlns:wne="http://schemas.microsoft.com/office/word/2006/wordml" xmlns:wps="http://schemas.microsoft.com/office/word/2010/wordprocessingShape" mc:Ignorable="w14 w15 wp14">
+  <w:p>
+    <w:pPr>
+      <w:pStyle w:val="Piedepgina"/>
+    </w:pPr>
+  </w:p>
+</w:ftr>
+</file>
+
 <file path=word/footnotes.xml><?xml version="1.0" encoding="utf-8"?>
 <w:footnotes xmlns:wpc="http://schemas.microsoft.com/office/word/2010/wordprocessingCanvas" xmlns:mc="http://schemas.openxmlformats.org/markup-compatibility/2006" xmlns:o="urn:schemas-microsoft-com:office:office" xmlns:r="http://schemas.openxmlformats.org/officeDocument/2006/relationships" xmlns:m="http://schemas.openxmlformats.org/officeDocument/2006/math" xmlns:v="urn:schemas-microsoft-com:vml" xmlns:wp14="http://schemas.microsoft.com/office/word/2010/wordprocessingDrawing" xmlns:wp="http://schemas.openxmlformats.org/drawingml/2006/wordprocessingDrawing" xmlns:w10="urn:schemas-microsoft-com:office:word" xmlns:w="http://schemas.openxmlformats.org/wordprocessingml/2006/main" xmlns:w14="http://schemas.microsoft.com/office/word/2010/wordml" xmlns:w15="http://schemas.microsoft.com/office/word/2012/wordml" xmlns:wpg="http://schemas.microsoft.com/office/word/2010/wordprocessingGroup" xmlns:wpi="http://schemas.microsoft.com/office/word/2010/wordprocessingInk" xmlns:wne="http://schemas.microsoft.com/office/word/2006/wordml" xmlns:wps="http://schemas.microsoft.com/office/word/2010/wordprocessingShape" mc:Ignorable="w14 w15 wp14">
   <w:footnote w:type="separator" w:id="-1">
@@ -10244,6 +10231,16 @@
 
 <file path=word/header1.xml><?xml version="1.0" encoding="utf-8"?>
 <w:hdr xmlns:wpc="http://schemas.microsoft.com/office/word/2010/wordprocessingCanvas" xmlns:mc="http://schemas.openxmlformats.org/markup-compatibility/2006" xmlns:o="urn:schemas-microsoft-com:office:office" xmlns:r="http://schemas.openxmlformats.org/officeDocument/2006/relationships" xmlns:m="http://schemas.openxmlformats.org/officeDocument/2006/math" xmlns:v="urn:schemas-microsoft-com:vml" xmlns:wp14="http://schemas.microsoft.com/office/word/2010/wordprocessingDrawing" xmlns:wp="http://schemas.openxmlformats.org/drawingml/2006/wordprocessingDrawing" xmlns:w10="urn:schemas-microsoft-com:office:word" xmlns:w="http://schemas.openxmlformats.org/wordprocessingml/2006/main" xmlns:w14="http://schemas.microsoft.com/office/word/2010/wordml" xmlns:w15="http://schemas.microsoft.com/office/word/2012/wordml" xmlns:wpg="http://schemas.microsoft.com/office/word/2010/wordprocessingGroup" xmlns:wpi="http://schemas.microsoft.com/office/word/2010/wordprocessingInk" xmlns:wne="http://schemas.microsoft.com/office/word/2006/wordml" xmlns:wps="http://schemas.microsoft.com/office/word/2010/wordprocessingShape" mc:Ignorable="w14 w15 wp14">
+  <w:p>
+    <w:pPr>
+      <w:pStyle w:val="Encabezado"/>
+    </w:pPr>
+  </w:p>
+</w:hdr>
+</file>
+
+<file path=word/header2.xml><?xml version="1.0" encoding="utf-8"?>
+<w:hdr xmlns:wpc="http://schemas.microsoft.com/office/word/2010/wordprocessingCanvas" xmlns:mc="http://schemas.openxmlformats.org/markup-compatibility/2006" xmlns:o="urn:schemas-microsoft-com:office:office" xmlns:r="http://schemas.openxmlformats.org/officeDocument/2006/relationships" xmlns:m="http://schemas.openxmlformats.org/officeDocument/2006/math" xmlns:v="urn:schemas-microsoft-com:vml" xmlns:wp14="http://schemas.microsoft.com/office/word/2010/wordprocessingDrawing" xmlns:wp="http://schemas.openxmlformats.org/drawingml/2006/wordprocessingDrawing" xmlns:w10="urn:schemas-microsoft-com:office:word" xmlns:w="http://schemas.openxmlformats.org/wordprocessingml/2006/main" xmlns:w14="http://schemas.microsoft.com/office/word/2010/wordml" xmlns:w15="http://schemas.microsoft.com/office/word/2012/wordml" xmlns:wpg="http://schemas.microsoft.com/office/word/2010/wordprocessingGroup" xmlns:wpi="http://schemas.microsoft.com/office/word/2010/wordprocessingInk" xmlns:wne="http://schemas.microsoft.com/office/word/2006/wordml" xmlns:wps="http://schemas.microsoft.com/office/word/2010/wordprocessingShape" mc:Ignorable="w14 w15 wp14">
   <w:tbl>
     <w:tblPr>
       <w:tblW w:w="9558" w:type="dxa"/>
@@ -10269,8 +10266,13 @@
         </w:tcPr>
         <w:p>
           <w:r>
-            <w:t>Plan de Gestión de la Configuración</w:t>
+            <w:t xml:space="preserve">Plan de Gestión de </w:t>
           </w:r>
+          <w:r>
+            <w:t>Cambios</w:t>
+          </w:r>
+          <w:bookmarkStart w:id="7" w:name="_GoBack"/>
+          <w:bookmarkEnd w:id="7"/>
         </w:p>
       </w:tc>
       <w:tc>
@@ -10324,7 +10326,7 @@
 </w:hdr>
 </file>
 
-<file path=word/header2.xml><?xml version="1.0" encoding="utf-8"?>
+<file path=word/header3.xml><?xml version="1.0" encoding="utf-8"?>
 <w:hdr xmlns:wpc="http://schemas.microsoft.com/office/word/2010/wordprocessingCanvas" xmlns:mc="http://schemas.openxmlformats.org/markup-compatibility/2006" xmlns:o="urn:schemas-microsoft-com:office:office" xmlns:r="http://schemas.openxmlformats.org/officeDocument/2006/relationships" xmlns:m="http://schemas.openxmlformats.org/officeDocument/2006/math" xmlns:v="urn:schemas-microsoft-com:vml" xmlns:wp14="http://schemas.microsoft.com/office/word/2010/wordprocessingDrawing" xmlns:wp="http://schemas.openxmlformats.org/drawingml/2006/wordprocessingDrawing" xmlns:w10="urn:schemas-microsoft-com:office:word" xmlns:w="http://schemas.openxmlformats.org/wordprocessingml/2006/main" xmlns:w14="http://schemas.microsoft.com/office/word/2010/wordml" xmlns:w15="http://schemas.microsoft.com/office/word/2012/wordml" xmlns:wpg="http://schemas.microsoft.com/office/word/2010/wordprocessingGroup" xmlns:wpi="http://schemas.microsoft.com/office/word/2010/wordprocessingInk" xmlns:wne="http://schemas.microsoft.com/office/word/2006/wordml" xmlns:wps="http://schemas.microsoft.com/office/word/2010/wordprocessingShape" mc:Ignorable="w14 w15 wp14">
   <w:p>
     <w:pPr>
@@ -11853,7 +11855,7 @@
 </file>
 
 <file path=customXml/itemProps1.xml><?xml version="1.0" encoding="utf-8"?>
-<ds:datastoreItem xmlns:ds="http://schemas.openxmlformats.org/officeDocument/2006/customXml" ds:itemID="{BB47BF11-023D-4C75-A11C-1FF68CB926BA}">
+<ds:datastoreItem xmlns:ds="http://schemas.openxmlformats.org/officeDocument/2006/customXml" ds:itemID="{17AD0907-0397-4D14-8119-F5EA146BD37C}">
   <ds:schemaRefs>
     <ds:schemaRef ds:uri="http://schemas.openxmlformats.org/officeDocument/2006/bibliography"/>
   </ds:schemaRefs>

</xml_diff>